<commit_message>
[Finish report 1] Modified grammar and Tin's code.
</commit_message>
<xml_diff>
--- a/Document/Report/Report 1 - Group 2 - Big Scope.docx
+++ b/Document/Report/Report 1 - Group 2 - Big Scope.docx
@@ -58,6 +58,7 @@
                     <w:rPr>
                       <w:rFonts w:asciiTheme="majorHAnsi" w:eastAsia="Times New Roman" w:hAnsiTheme="majorHAnsi"/>
                       <w:noProof/>
+                      <w:lang w:eastAsia="ja-JP"/>
                     </w:rPr>
                     <w:drawing>
                       <wp:inline distT="0" distB="0" distL="0" distR="0" wp14:anchorId="65D1E808" wp14:editId="40BF7544">
@@ -632,7 +633,23 @@
                             <w:sz w:val="24"/>
                             <w:szCs w:val="24"/>
                           </w:rPr>
-                          <w:t>Bùi Nguyên Tín  - Team Member - SE60165</w:t>
+                          <w:t>Bù</w:t>
+                        </w:r>
+                        <w:r>
+                          <w:rPr>
+                            <w:rFonts w:asciiTheme="majorHAnsi" w:hAnsiTheme="majorHAnsi"/>
+                            <w:sz w:val="24"/>
+                            <w:szCs w:val="24"/>
+                          </w:rPr>
+                          <w:t xml:space="preserve">i Nguyên Tín  - Team Member - </w:t>
+                        </w:r>
+                        <w:r>
+                          <w:rPr>
+                            <w:rFonts w:asciiTheme="majorHAnsi" w:hAnsiTheme="majorHAnsi"/>
+                            <w:sz w:val="24"/>
+                            <w:szCs w:val="24"/>
+                          </w:rPr>
+                          <w:t>60165</w:t>
                         </w:r>
                       </w:p>
                     </w:tc>
@@ -1879,7 +1896,16 @@
           <w:szCs w:val="24"/>
           <w:lang w:eastAsia="ja-JP"/>
         </w:rPr>
-        <w:t xml:space="preserve"> can has many disadvantages:</w:t>
+        <w:t xml:space="preserve"> can have</w:t>
+      </w:r>
+      <w:r>
+        <w:rPr>
+          <w:rFonts w:asciiTheme="majorHAnsi" w:hAnsiTheme="majorHAnsi"/>
+          <w:sz w:val="24"/>
+          <w:szCs w:val="24"/>
+          <w:lang w:eastAsia="ja-JP"/>
+        </w:rPr>
+        <w:t xml:space="preserve"> many disadvantages:</w:t>
       </w:r>
     </w:p>
     <w:p>
@@ -1979,7 +2005,16 @@
           <w:szCs w:val="24"/>
           <w:lang w:eastAsia="ja-JP"/>
         </w:rPr>
-        <w:t>- Patient</w:t>
+        <w:t xml:space="preserve">- </w:t>
+      </w:r>
+      <w:r>
+        <w:rPr>
+          <w:rFonts w:asciiTheme="majorHAnsi" w:hAnsiTheme="majorHAnsi"/>
+          <w:sz w:val="24"/>
+          <w:szCs w:val="24"/>
+          <w:lang w:eastAsia="ja-JP"/>
+        </w:rPr>
+        <w:t>Patient</w:t>
       </w:r>
       <w:r>
         <w:rPr>
@@ -2669,7 +2704,7 @@
           <w:sz w:val="24"/>
           <w:szCs w:val="24"/>
         </w:rPr>
-        <w:t xml:space="preserve"> try to apply make life much more better for Vietnamese by provide many features:</w:t>
+        <w:t xml:space="preserve"> try to apply make life much better for Vietnamese by provide many features:</w:t>
       </w:r>
     </w:p>
     <w:p>
@@ -2841,6 +2876,8 @@
           <w:szCs w:val="24"/>
         </w:rPr>
       </w:pPr>
+      <w:bookmarkStart w:id="14" w:name="_GoBack"/>
+      <w:bookmarkEnd w:id="14"/>
     </w:p>
     <w:p>
       <w:pPr>
@@ -3348,7 +3385,7 @@
                   <w:sz w:val="24"/>
                   <w:szCs w:val="24"/>
                 </w:rPr>
-                <w:t>tinbnse60165@fpt.edu.vn</w:t>
+                <w:t>tinbn60165@fpt.edu.vn</w:t>
               </w:r>
             </w:hyperlink>
           </w:p>
@@ -3411,8 +3448,6 @@
           <w:t>http://alobacsi.vn/Search.aspx?utm_source=Search_Box&amp;key=c%E1%BA%A3m%20c%C3%BAm</w:t>
         </w:r>
       </w:hyperlink>
-      <w:bookmarkStart w:id="14" w:name="_GoBack"/>
-      <w:bookmarkEnd w:id="14"/>
     </w:p>
     <w:sectPr>
       <w:footerReference w:type="default" r:id="rId22"/>
@@ -3499,7 +3534,7 @@
           <w:rPr>
             <w:noProof/>
           </w:rPr>
-          <w:t>4</w:t>
+          <w:t>2</w:t>
         </w:r>
         <w:r>
           <w:rPr>
@@ -4362,6 +4397,7 @@
   <w:style w:type="character" w:default="1" w:styleId="DefaultParagraphFont">
     <w:name w:val="Default Paragraph Font"/>
     <w:uiPriority w:val="1"/>
+    <w:semiHidden/>
     <w:unhideWhenUsed/>
   </w:style>
   <w:style w:type="table" w:default="1" w:styleId="TableNormal">
@@ -4836,6 +4872,7 @@
   <w:style w:type="character" w:default="1" w:styleId="DefaultParagraphFont">
     <w:name w:val="Default Paragraph Font"/>
     <w:uiPriority w:val="1"/>
+    <w:semiHidden/>
     <w:unhideWhenUsed/>
   </w:style>
   <w:style w:type="table" w:default="1" w:styleId="TableNormal">

</xml_diff>